<commit_message>
updated next steps doc to correct date fields; added code to yml for that too
</commit_message>
<xml_diff>
--- a/docassemble/VTSmallClaimsAnswer/data/templates/small_claims_answer_next_steps.docx
+++ b/docassemble/VTSmallClaimsAnswer/data/templates/small_claims_answer_next_steps.docx
@@ -10,8 +10,16 @@
         <w:rPr>
           <w:rStyle w:val="Heading1Char"/>
         </w:rPr>
-        <w:t>NEXT STEPS — VTCourtForms</w:t>
-      </w:r>
+        <w:t xml:space="preserve">NEXT STEPS — </w:t>
+      </w:r>
+      <w:proofErr w:type="spellStart"/>
+      <w:r>
+        <w:rPr>
+          <w:rStyle w:val="Heading1Char"/>
+        </w:rPr>
+        <w:t>VTCourtForms</w:t>
+      </w:r>
+      <w:proofErr w:type="spellEnd"/>
       <w:r>
         <w:br/>
       </w:r>
@@ -62,7 +70,15 @@
         <w:t xml:space="preserve">to </w:t>
       </w:r>
       <w:r>
-        <w:t>respond to a small claims complaint</w:t>
+        <w:t xml:space="preserve">respond to a small </w:t>
+      </w:r>
+      <w:proofErr w:type="gramStart"/>
+      <w:r>
+        <w:t>claims</w:t>
+      </w:r>
+      <w:proofErr w:type="gramEnd"/>
+      <w:r>
+        <w:t xml:space="preserve"> complaint</w:t>
       </w:r>
       <w:r>
         <w:t>.</w:t>
@@ -70,8 +86,13 @@
       <w:r>
         <w:t xml:space="preserve"> </w:t>
       </w:r>
-      <w:r>
-        <w:t>Now l</w:t>
+      <w:proofErr w:type="gramStart"/>
+      <w:r>
+        <w:t>Now</w:t>
+      </w:r>
+      <w:proofErr w:type="gramEnd"/>
+      <w:r>
+        <w:t xml:space="preserve"> l</w:t>
       </w:r>
       <w:r>
         <w:t>earn what to do next.</w:t>
@@ -107,7 +128,15 @@
         <w:t>Important 30-day deadline:</w:t>
       </w:r>
       <w:r>
-        <w:t xml:space="preserve"> The court sets a deadline to send your answer in within 30 days of receiving the complaint. It</w:t>
+        <w:t xml:space="preserve"> The court </w:t>
+      </w:r>
+      <w:proofErr w:type="gramStart"/>
+      <w:r>
+        <w:t>sets</w:t>
+      </w:r>
+      <w:proofErr w:type="gramEnd"/>
+      <w:r>
+        <w:t xml:space="preserve"> a deadline to send your answer in within 30 days of receiving the complaint. It</w:t>
       </w:r>
       <w:r>
         <w:t>’s</w:t>
@@ -122,17 +151,88 @@
         <w:ind w:left="360"/>
       </w:pPr>
       <w:r>
-        <w:t xml:space="preserve">You said you got the complaint on ${ sued_when_served }. </w:t>
+        <w:t>You said you got the complaint on</w:t>
+      </w:r>
+      <w:r>
+        <w:t xml:space="preserve"> </w:t>
+      </w:r>
+      <w:r>
+        <w:t>{{</w:t>
+      </w:r>
+      <w:r>
+        <w:t xml:space="preserve"> </w:t>
+      </w:r>
+      <w:proofErr w:type="spellStart"/>
+      <w:r>
+        <w:t>sued_when_served</w:t>
+      </w:r>
+      <w:proofErr w:type="spellEnd"/>
+      <w:r>
+        <w:t xml:space="preserve"> </w:t>
+      </w:r>
+      <w:r>
+        <w:t>}}</w:t>
+      </w:r>
+      <w:r>
+        <w:t xml:space="preserve">. </w:t>
       </w:r>
       <w:r>
         <w:rPr>
           <w:b/>
           <w:bCs/>
         </w:rPr>
-        <w:t>That means you need to deliver or postmark your answer to the court by this date: ${ answer_deadline }</w:t>
-      </w:r>
-      <w:r>
-        <w:t>.</w:t>
+        <w:t>That means you need to deliver or postmark your answer to the court by this date</w:t>
+      </w:r>
+      <w:r>
+        <w:rPr>
+          <w:b/>
+          <w:bCs/>
+        </w:rPr>
+        <w:t xml:space="preserve">: </w:t>
+      </w:r>
+      <w:r>
+        <w:rPr>
+          <w:b/>
+          <w:bCs/>
+        </w:rPr>
+        <w:t>{{</w:t>
+      </w:r>
+      <w:r>
+        <w:rPr>
+          <w:b/>
+          <w:bCs/>
+        </w:rPr>
+        <w:t xml:space="preserve"> </w:t>
+      </w:r>
+      <w:proofErr w:type="spellStart"/>
+      <w:r>
+        <w:rPr>
+          <w:b/>
+          <w:bCs/>
+        </w:rPr>
+        <w:t>answer_deadline</w:t>
+      </w:r>
+      <w:proofErr w:type="spellEnd"/>
+      <w:r>
+        <w:rPr>
+          <w:b/>
+          <w:bCs/>
+        </w:rPr>
+        <w:t xml:space="preserve"> </w:t>
+      </w:r>
+      <w:r>
+        <w:rPr>
+          <w:b/>
+          <w:bCs/>
+        </w:rPr>
+        <w:t>}</w:t>
+      </w:r>
+      <w:r>
+        <w:rPr>
+          <w:b/>
+          <w:bCs/>
+        </w:rPr>
+        <w:t>}.</w:t>
       </w:r>
     </w:p>
     <w:p>
@@ -191,7 +291,15 @@
         <w:ind w:left="360"/>
       </w:pPr>
       <w:r>
-        <w:t>You can pay the court with cash, check or money order.</w:t>
+        <w:t xml:space="preserve">You can pay the court with cash, check </w:t>
+      </w:r>
+      <w:proofErr w:type="gramStart"/>
+      <w:r>
+        <w:t>or money</w:t>
+      </w:r>
+      <w:proofErr w:type="gramEnd"/>
+      <w:r>
+        <w:t xml:space="preserve"> order.</w:t>
       </w:r>
     </w:p>
     <w:p>
@@ -202,7 +310,15 @@
         <w:t xml:space="preserve">If you get public assistance or have a low income, you can ask the court to waive the fees. </w:t>
       </w:r>
       <w:r>
-        <w:t>You can use our VTCourtForms tool for the fee waiver form</w:t>
+        <w:t xml:space="preserve">You can use our </w:t>
+      </w:r>
+      <w:proofErr w:type="spellStart"/>
+      <w:r>
+        <w:t>VTCourtForms</w:t>
+      </w:r>
+      <w:proofErr w:type="spellEnd"/>
+      <w:r>
+        <w:t xml:space="preserve"> tool for the fee waiver form</w:t>
       </w:r>
       <w:r>
         <w:t xml:space="preserve"> at </w:t>
@@ -274,7 +390,15 @@
         </w:numPr>
       </w:pPr>
       <w:r>
-        <w:t>the court finds you can't pay the fee without expending resources needed to support you and your dependents</w:t>
+        <w:t xml:space="preserve">the court finds you can't pay the fee without expending </w:t>
+      </w:r>
+      <w:proofErr w:type="gramStart"/>
+      <w:r>
+        <w:t>resources</w:t>
+      </w:r>
+      <w:proofErr w:type="gramEnd"/>
+      <w:r>
+        <w:t xml:space="preserve"> needed to support you and your dependents</w:t>
       </w:r>
       <w:r>
         <w:t>.</w:t>
@@ -540,8 +664,13 @@
       <w:r>
         <w:t xml:space="preserve"> if </w:t>
       </w:r>
-      <w:r>
-        <w:t xml:space="preserve">trial_court_division </w:t>
+      <w:proofErr w:type="spellStart"/>
+      <w:r>
+        <w:t>trial_court_division</w:t>
+      </w:r>
+      <w:proofErr w:type="spellEnd"/>
+      <w:r>
+        <w:t xml:space="preserve"> </w:t>
       </w:r>
       <w:r>
         <w:t>!</w:t>
@@ -579,8 +708,13 @@
         <w:t xml:space="preserve"> the court </w:t>
       </w:r>
       <w:r>
-        <w:t>where you said your case is</w:t>
-      </w:r>
+        <w:t xml:space="preserve">where you said your case </w:t>
+      </w:r>
+      <w:proofErr w:type="gramStart"/>
+      <w:r>
+        <w:t>is</w:t>
+      </w:r>
+      <w:proofErr w:type="gramEnd"/>
       <w:r>
         <w:t>:</w:t>
       </w:r>
@@ -598,7 +732,23 @@
           <w:b/>
           <w:bCs/>
         </w:rPr>
-        <w:t>{{ address_county }}</w:t>
+        <w:t xml:space="preserve">{{ </w:t>
+      </w:r>
+      <w:proofErr w:type="spellStart"/>
+      <w:r>
+        <w:rPr>
+          <w:b/>
+          <w:bCs/>
+        </w:rPr>
+        <w:t>address_county</w:t>
+      </w:r>
+      <w:proofErr w:type="spellEnd"/>
+      <w:r>
+        <w:rPr>
+          <w:b/>
+          <w:bCs/>
+        </w:rPr>
+        <w:t xml:space="preserve"> }}</w:t>
       </w:r>
       <w:r>
         <w:rPr>
@@ -636,11 +786,51 @@
         <w:spacing w:after="0"/>
       </w:pPr>
       <w:r>
-        <w:t>{{ address_address }} {{ address_unit }}</w:t>
+        <w:t xml:space="preserve">{{ </w:t>
+      </w:r>
+      <w:proofErr w:type="spellStart"/>
+      <w:r>
+        <w:t>address_address</w:t>
+      </w:r>
+      <w:proofErr w:type="spellEnd"/>
+      <w:r>
+        <w:t xml:space="preserve"> }} {{ </w:t>
+      </w:r>
+      <w:proofErr w:type="spellStart"/>
+      <w:r>
+        <w:t>address_unit</w:t>
+      </w:r>
+      <w:proofErr w:type="spellEnd"/>
+      <w:r>
+        <w:t xml:space="preserve"> }}</w:t>
       </w:r>
       <w:r>
         <w:br/>
-        <w:t>{{ address_city }}, {{ address_state }} {{ address_zip }}</w:t>
+        <w:t xml:space="preserve">{{ </w:t>
+      </w:r>
+      <w:proofErr w:type="spellStart"/>
+      <w:r>
+        <w:t>address_city</w:t>
+      </w:r>
+      <w:proofErr w:type="spellEnd"/>
+      <w:r>
+        <w:t xml:space="preserve"> }}, {{ </w:t>
+      </w:r>
+      <w:proofErr w:type="spellStart"/>
+      <w:r>
+        <w:t>address_state</w:t>
+      </w:r>
+      <w:proofErr w:type="spellEnd"/>
+      <w:r>
+        <w:t xml:space="preserve"> }} {{ </w:t>
+      </w:r>
+      <w:proofErr w:type="spellStart"/>
+      <w:r>
+        <w:t>address_zip</w:t>
+      </w:r>
+      <w:proofErr w:type="spellEnd"/>
+      <w:r>
+        <w:t xml:space="preserve"> }}</w:t>
       </w:r>
     </w:p>
     <w:p>
@@ -649,7 +839,15 @@
       </w:pPr>
       <w:r>
         <w:br/>
-        <w:t>{% if arbitrary_attribute %}</w:t>
+        <w:t xml:space="preserve">{% if </w:t>
+      </w:r>
+      <w:proofErr w:type="spellStart"/>
+      <w:r>
+        <w:t>arbitrary_attribute</w:t>
+      </w:r>
+      <w:proofErr w:type="spellEnd"/>
+      <w:r>
+        <w:t xml:space="preserve"> %}</w:t>
       </w:r>
     </w:p>
     <w:p>
@@ -661,7 +859,15 @@
       </w:r>
       <w:r>
         <w:br/>
-        <w:t>{{ arbitrary_attribute }}</w:t>
+        <w:t xml:space="preserve">{{ </w:t>
+      </w:r>
+      <w:proofErr w:type="spellStart"/>
+      <w:r>
+        <w:t>arbitrary_attribute</w:t>
+      </w:r>
+      <w:proofErr w:type="spellEnd"/>
+      <w:r>
+        <w:t xml:space="preserve"> }}</w:t>
       </w:r>
     </w:p>
     <w:p>
@@ -718,8 +924,13 @@
       <w:r>
         <w:t xml:space="preserve"> if </w:t>
       </w:r>
-      <w:r>
-        <w:t xml:space="preserve">trial_court_division </w:t>
+      <w:proofErr w:type="spellStart"/>
+      <w:r>
+        <w:t>trial_court_division</w:t>
+      </w:r>
+      <w:proofErr w:type="spellEnd"/>
+      <w:r>
+        <w:t xml:space="preserve"> </w:t>
       </w:r>
       <w:r>
         <w:t>=</w:t>
@@ -1048,7 +1259,15 @@
         <w:t>you get notified of the hearing</w:t>
       </w:r>
       <w:r>
-        <w:t xml:space="preserve"> in small claims court.</w:t>
+        <w:t xml:space="preserve"> in </w:t>
+      </w:r>
+      <w:proofErr w:type="gramStart"/>
+      <w:r>
+        <w:t>small</w:t>
+      </w:r>
+      <w:proofErr w:type="gramEnd"/>
+      <w:r>
+        <w:t xml:space="preserve"> claims court.</w:t>
       </w:r>
     </w:p>
     <w:p>
@@ -1064,7 +1283,23 @@
     </w:p>
     <w:p>
       <w:r>
-        <w:t xml:space="preserve">At the hearing, you should come prepared to present your side of the case. You should bring any people, papers or anything else that might help your case. If you bring papers, you should bring a copy for the </w:t>
+        <w:t xml:space="preserve">At the hearing, you should come prepared to present your side of the case. You should bring </w:t>
+      </w:r>
+      <w:proofErr w:type="gramStart"/>
+      <w:r>
+        <w:t>any</w:t>
+      </w:r>
+      <w:proofErr w:type="gramEnd"/>
+      <w:r>
+        <w:t xml:space="preserve"> people, papers or anything else that might help your case. If you bring </w:t>
+      </w:r>
+      <w:proofErr w:type="gramStart"/>
+      <w:r>
+        <w:t>papers</w:t>
+      </w:r>
+      <w:proofErr w:type="gramEnd"/>
+      <w:r>
+        <w:t xml:space="preserve">, you should bring a copy for the </w:t>
       </w:r>
       <w:r>
         <w:t>judge</w:t>

</xml_diff>